<commit_message>
Revised Design Document (revised by Mando/James)
</commit_message>
<xml_diff>
--- a/A Team Documents/Design 2015 First Draft.docx
+++ b/A Team Documents/Design 2015 First Draft.docx
@@ -1,6 +1,6 @@
 
 <file path=word/document.xml><?xml version="1.0" encoding="utf-8"?>
-<w:document xmlns:ve="http://schemas.openxmlformats.org/markup-compatibility/2006" xmlns:o="urn:schemas-microsoft-com:office:office" xmlns:r="http://schemas.openxmlformats.org/officeDocument/2006/relationships" xmlns:m="http://schemas.openxmlformats.org/officeDocument/2006/math" xmlns:v="urn:schemas-microsoft-com:vml" xmlns:wp="http://schemas.openxmlformats.org/drawingml/2006/wordprocessingDrawing" xmlns:w10="urn:schemas-microsoft-com:office:word" xmlns:w="http://schemas.openxmlformats.org/wordprocessingml/2006/main" xmlns:wne="http://schemas.microsoft.com/office/word/2006/wordml">
+<w:document xmlns:wpc="http://schemas.microsoft.com/office/word/2010/wordprocessingCanvas" xmlns:mc="http://schemas.openxmlformats.org/markup-compatibility/2006" xmlns:o="urn:schemas-microsoft-com:office:office" xmlns:r="http://schemas.openxmlformats.org/officeDocument/2006/relationships" xmlns:m="http://schemas.openxmlformats.org/officeDocument/2006/math" xmlns:v="urn:schemas-microsoft-com:vml" xmlns:wp14="http://schemas.microsoft.com/office/word/2010/wordprocessingDrawing" xmlns:wp="http://schemas.openxmlformats.org/drawingml/2006/wordprocessingDrawing" xmlns:w10="urn:schemas-microsoft-com:office:word" xmlns:w="http://schemas.openxmlformats.org/wordprocessingml/2006/main" xmlns:w14="http://schemas.microsoft.com/office/word/2010/wordml" xmlns:wpg="http://schemas.microsoft.com/office/word/2010/wordprocessingGroup" xmlns:wpi="http://schemas.microsoft.com/office/word/2010/wordprocessingInk" xmlns:wne="http://schemas.microsoft.com/office/word/2006/wordml" xmlns:wps="http://schemas.microsoft.com/office/word/2010/wordprocessingShape" mc:Ignorable="w14 wp14">
   <w:body>
     <w:p>
       <w:pPr>
@@ -42,7 +42,7 @@
                     </pic:cNvPicPr>
                   </pic:nvPicPr>
                   <pic:blipFill>
-                    <a:blip r:embed="rId8" cstate="print"/>
+                    <a:blip r:embed="rId9" cstate="print"/>
                     <a:srcRect/>
                     <a:stretch>
                       <a:fillRect/>
@@ -1573,6 +1573,7 @@
           <w:szCs w:val="28"/>
         </w:rPr>
       </w:pPr>
+      <w:proofErr w:type="gramStart"/>
       <w:r>
         <w:rPr>
           <w:rFonts w:ascii="Times New Roman" w:hAnsi="Times New Roman" w:cs="Times New Roman"/>
@@ -1645,6 +1646,7 @@
         </w:rPr>
         <w:t>.</w:t>
       </w:r>
+      <w:proofErr w:type="gramEnd"/>
     </w:p>
     <w:p>
       <w:pPr>
@@ -1828,7 +1830,7 @@
         <w:tblStyle w:val="TableGrid"/>
         <w:tblW w:w="8100" w:type="dxa"/>
         <w:tblInd w:w="648" w:type="dxa"/>
-        <w:tblLook w:val="04A0"/>
+        <w:tblLook w:val="04A0" w:firstRow="1" w:lastRow="0" w:firstColumn="1" w:lastColumn="0" w:noHBand="0" w:noVBand="1"/>
       </w:tblPr>
       <w:tblGrid>
         <w:gridCol w:w="2250"/>
@@ -2528,15 +2530,39 @@
           <w:sz w:val="28"/>
           <w:szCs w:val="28"/>
         </w:rPr>
-        <w:t xml:space="preserve"> the initial design of the User Interfa</w:t>
-      </w:r>
-      <w:r>
-        <w:rPr>
-          <w:rFonts w:ascii="Times New Roman" w:hAnsi="Times New Roman" w:cs="Times New Roman"/>
-          <w:sz w:val="28"/>
-          <w:szCs w:val="28"/>
-        </w:rPr>
-        <w:t>ce. Following that, UML diagrams were created. All aspects of design were then organized within this document.</w:t>
+        <w:t xml:space="preserve"> the initial design of the u</w:t>
+      </w:r>
+      <w:r>
+        <w:rPr>
+          <w:rFonts w:ascii="Times New Roman" w:hAnsi="Times New Roman" w:cs="Times New Roman"/>
+          <w:sz w:val="28"/>
+          <w:szCs w:val="28"/>
+        </w:rPr>
+        <w:t xml:space="preserve">ser </w:t>
+      </w:r>
+      <w:r>
+        <w:rPr>
+          <w:rFonts w:ascii="Times New Roman" w:hAnsi="Times New Roman" w:cs="Times New Roman"/>
+          <w:sz w:val="28"/>
+          <w:szCs w:val="28"/>
+        </w:rPr>
+        <w:t>i</w:t>
+      </w:r>
+      <w:r>
+        <w:rPr>
+          <w:rFonts w:ascii="Times New Roman" w:hAnsi="Times New Roman" w:cs="Times New Roman"/>
+          <w:sz w:val="28"/>
+          <w:szCs w:val="28"/>
+        </w:rPr>
+        <w:t>nterfa</w:t>
+      </w:r>
+      <w:r>
+        <w:rPr>
+          <w:rFonts w:ascii="Times New Roman" w:hAnsi="Times New Roman" w:cs="Times New Roman"/>
+          <w:sz w:val="28"/>
+          <w:szCs w:val="28"/>
+        </w:rPr>
+        <w:t>ce, UML diagrams were created. All aspects of design were then organized within this document.</w:t>
       </w:r>
       <w:r>
         <w:rPr>
@@ -2620,71 +2646,23 @@
           <w:sz w:val="28"/>
           <w:szCs w:val="28"/>
         </w:rPr>
-        <w:t>A</w:t>
-      </w:r>
-      <w:r>
-        <w:rPr>
-          <w:rFonts w:ascii="Times New Roman" w:hAnsi="Times New Roman" w:cs="Times New Roman"/>
-          <w:sz w:val="28"/>
-          <w:szCs w:val="28"/>
-        </w:rPr>
-        <w:t xml:space="preserve"> requirement of this Leiden-frost software tool is to be user </w:t>
-      </w:r>
-      <w:r>
-        <w:rPr>
-          <w:rFonts w:ascii="Times New Roman" w:hAnsi="Times New Roman" w:cs="Times New Roman"/>
-          <w:sz w:val="28"/>
-          <w:szCs w:val="28"/>
-        </w:rPr>
-        <w:t>friendly. The A-Team conceived</w:t>
-      </w:r>
-      <w:r>
-        <w:rPr>
-          <w:rFonts w:ascii="Times New Roman" w:hAnsi="Times New Roman" w:cs="Times New Roman"/>
-          <w:sz w:val="28"/>
-          <w:szCs w:val="28"/>
-        </w:rPr>
-        <w:t xml:space="preserve"> a creative but friendly user interface. The tool is supposed</w:t>
-      </w:r>
-      <w:r>
-        <w:rPr>
-          <w:rFonts w:ascii="Times New Roman" w:hAnsi="Times New Roman" w:cs="Times New Roman"/>
-          <w:sz w:val="28"/>
-          <w:szCs w:val="28"/>
-        </w:rPr>
-        <w:t xml:space="preserve"> to be fast s</w:t>
-      </w:r>
-      <w:r>
-        <w:rPr>
-          <w:rFonts w:ascii="Times New Roman" w:hAnsi="Times New Roman" w:cs="Times New Roman"/>
-          <w:sz w:val="28"/>
-          <w:szCs w:val="28"/>
-        </w:rPr>
-        <w:t>o we will be implementing multi-threading to optimize the speed of the tool.  Also</w:t>
-      </w:r>
-      <w:r>
-        <w:rPr>
-          <w:rFonts w:ascii="Times New Roman" w:hAnsi="Times New Roman" w:cs="Times New Roman"/>
-          <w:sz w:val="28"/>
-          <w:szCs w:val="28"/>
-        </w:rPr>
-        <w:t>,</w:t>
-      </w:r>
-      <w:r>
-        <w:rPr>
-          <w:rFonts w:ascii="Times New Roman" w:hAnsi="Times New Roman" w:cs="Times New Roman"/>
-          <w:sz w:val="28"/>
-          <w:szCs w:val="28"/>
-        </w:rPr>
-        <w:t xml:space="preserve"> the user interface will have a tool tip</w:t>
-      </w:r>
-      <w:r>
-        <w:rPr>
-          <w:rFonts w:ascii="Times New Roman" w:hAnsi="Times New Roman" w:cs="Times New Roman"/>
-          <w:sz w:val="28"/>
-          <w:szCs w:val="28"/>
-        </w:rPr>
-        <w:t>s</w:t>
+        <w:t>As low processing times are a necessity,</w:t>
+      </w:r>
+      <w:r>
+        <w:rPr>
+          <w:rFonts w:ascii="Times New Roman" w:hAnsi="Times New Roman" w:cs="Times New Roman"/>
+          <w:sz w:val="28"/>
+          <w:szCs w:val="28"/>
+        </w:rPr>
+        <w:t xml:space="preserve"> multi-threading</w:t>
+      </w:r>
+      <w:r>
+        <w:rPr>
+          <w:rFonts w:ascii="Times New Roman" w:hAnsi="Times New Roman" w:cs="Times New Roman"/>
+          <w:sz w:val="28"/>
+          <w:szCs w:val="28"/>
+        </w:rPr>
+        <w:t xml:space="preserve"> will be utilized</w:t>
       </w:r>
       <w:r>
         <w:rPr>
@@ -2700,15 +2678,15 @@
           <w:sz w:val="28"/>
           <w:szCs w:val="28"/>
         </w:rPr>
-        <w:t xml:space="preserve">help guide the user in using </w:t>
-      </w:r>
-      <w:r>
-        <w:rPr>
-          <w:rFonts w:ascii="Times New Roman" w:hAnsi="Times New Roman" w:cs="Times New Roman"/>
-          <w:sz w:val="28"/>
-          <w:szCs w:val="28"/>
-        </w:rPr>
-        <w:t>the tool.</w:t>
+        <w:t xml:space="preserve">optimize the speed of the tool. The previous version of the Image Processing tool achieved </w:t>
+      </w:r>
+      <w:r>
+        <w:rPr>
+          <w:rFonts w:ascii="Times New Roman" w:hAnsi="Times New Roman" w:cs="Times New Roman"/>
+          <w:sz w:val="28"/>
+          <w:szCs w:val="28"/>
+        </w:rPr>
+        <w:t>low processing times on a single thread. Our goal is to improve on these times while maintaining a responsive interface at all times.</w:t>
       </w:r>
     </w:p>
     <w:p>
@@ -2907,39 +2885,47 @@
           <w:sz w:val="28"/>
           <w:szCs w:val="28"/>
         </w:rPr>
-        <w:t xml:space="preserve">friendly and simple </w:t>
-      </w:r>
-      <w:r>
-        <w:rPr>
-          <w:rFonts w:ascii="Times New Roman" w:hAnsi="Times New Roman" w:cs="Times New Roman"/>
-          <w:sz w:val="28"/>
-          <w:szCs w:val="28"/>
-        </w:rPr>
-        <w:t>and includes</w:t>
-      </w:r>
-      <w:r>
-        <w:rPr>
-          <w:rFonts w:ascii="Times New Roman" w:hAnsi="Times New Roman" w:cs="Times New Roman"/>
-          <w:sz w:val="28"/>
-          <w:szCs w:val="28"/>
-        </w:rPr>
-        <w:t xml:space="preserve"> tool tip</w:t>
-      </w:r>
-      <w:r>
-        <w:rPr>
-          <w:rFonts w:ascii="Times New Roman" w:hAnsi="Times New Roman" w:cs="Times New Roman"/>
-          <w:sz w:val="28"/>
-          <w:szCs w:val="28"/>
-        </w:rPr>
-        <w:t>s</w:t>
-      </w:r>
-      <w:r>
-        <w:rPr>
-          <w:rFonts w:ascii="Times New Roman" w:hAnsi="Times New Roman" w:cs="Times New Roman"/>
-          <w:sz w:val="28"/>
-          <w:szCs w:val="28"/>
-        </w:rPr>
-        <w:t xml:space="preserve"> to guide the user.</w:t>
+        <w:t>friendly,</w:t>
+      </w:r>
+      <w:r>
+        <w:rPr>
+          <w:rFonts w:ascii="Times New Roman" w:hAnsi="Times New Roman" w:cs="Times New Roman"/>
+          <w:sz w:val="28"/>
+          <w:szCs w:val="28"/>
+        </w:rPr>
+        <w:t xml:space="preserve"> simple</w:t>
+      </w:r>
+      <w:r>
+        <w:rPr>
+          <w:rFonts w:ascii="Times New Roman" w:hAnsi="Times New Roman" w:cs="Times New Roman"/>
+          <w:sz w:val="28"/>
+          <w:szCs w:val="28"/>
+        </w:rPr>
+        <w:t>,</w:t>
+      </w:r>
+      <w:r>
+        <w:rPr>
+          <w:rFonts w:ascii="Times New Roman" w:hAnsi="Times New Roman" w:cs="Times New Roman"/>
+          <w:sz w:val="28"/>
+          <w:szCs w:val="28"/>
+        </w:rPr>
+        <w:t xml:space="preserve"> </w:t>
+      </w:r>
+      <w:r>
+        <w:rPr>
+          <w:rFonts w:ascii="Times New Roman" w:hAnsi="Times New Roman" w:cs="Times New Roman"/>
+          <w:sz w:val="28"/>
+          <w:szCs w:val="28"/>
+        </w:rPr>
+        <w:t>and intuitive via tool tips</w:t>
+      </w:r>
+      <w:r>
+        <w:rPr>
+          <w:rFonts w:ascii="Times New Roman" w:hAnsi="Times New Roman" w:cs="Times New Roman"/>
+          <w:sz w:val="28"/>
+          <w:szCs w:val="28"/>
+        </w:rPr>
+        <w:t>.</w:t>
       </w:r>
       <w:r>
         <w:rPr>
@@ -2955,7 +2941,23 @@
           <w:sz w:val="28"/>
           <w:szCs w:val="28"/>
         </w:rPr>
-        <w:t xml:space="preserve"> as much as possible for easy application use</w:t>
+        <w:t xml:space="preserve"> as much as possible for </w:t>
+      </w:r>
+      <w:r>
+        <w:rPr>
+          <w:rFonts w:ascii="Times New Roman" w:hAnsi="Times New Roman" w:cs="Times New Roman"/>
+          <w:sz w:val="28"/>
+          <w:szCs w:val="28"/>
+        </w:rPr>
+        <w:t>simple</w:t>
+      </w:r>
+      <w:r>
+        <w:rPr>
+          <w:rFonts w:ascii="Times New Roman" w:hAnsi="Times New Roman" w:cs="Times New Roman"/>
+          <w:sz w:val="28"/>
+          <w:szCs w:val="28"/>
+        </w:rPr>
+        <w:t xml:space="preserve"> application use</w:t>
       </w:r>
       <w:r>
         <w:rPr>
@@ -3176,7 +3178,7 @@
                     </pic:cNvPicPr>
                   </pic:nvPicPr>
                   <pic:blipFill>
-                    <a:blip r:embed="rId9" cstate="print"/>
+                    <a:blip r:embed="rId10" cstate="print"/>
                     <a:srcRect/>
                     <a:stretch>
                       <a:fillRect/>
@@ -3217,14 +3219,25 @@
           <w:szCs w:val="28"/>
         </w:rPr>
       </w:pPr>
-      <w:r>
-        <w:rPr>
-          <w:rFonts w:ascii="Times New Roman" w:hAnsi="Times New Roman" w:cs="Times New Roman"/>
-          <w:sz w:val="28"/>
-          <w:szCs w:val="28"/>
-        </w:rPr>
-        <w:t xml:space="preserve">Figure 1. </w:t>
-      </w:r>
+      <w:proofErr w:type="gramStart"/>
+      <w:r>
+        <w:rPr>
+          <w:rFonts w:ascii="Times New Roman" w:hAnsi="Times New Roman" w:cs="Times New Roman"/>
+          <w:sz w:val="28"/>
+          <w:szCs w:val="28"/>
+        </w:rPr>
+        <w:t>Figure 1.</w:t>
+      </w:r>
+      <w:proofErr w:type="gramEnd"/>
+      <w:r>
+        <w:rPr>
+          <w:rFonts w:ascii="Times New Roman" w:hAnsi="Times New Roman" w:cs="Times New Roman"/>
+          <w:sz w:val="28"/>
+          <w:szCs w:val="28"/>
+        </w:rPr>
+        <w:t xml:space="preserve"> </w:t>
+      </w:r>
+      <w:proofErr w:type="gramStart"/>
       <w:r>
         <w:rPr>
           <w:rFonts w:ascii="Times New Roman" w:hAnsi="Times New Roman" w:cs="Times New Roman"/>
@@ -3239,7 +3252,16 @@
           <w:sz w:val="28"/>
           <w:szCs w:val="28"/>
         </w:rPr>
-        <w:t xml:space="preserve">. </w:t>
+        <w:t>.</w:t>
+      </w:r>
+      <w:proofErr w:type="gramEnd"/>
+      <w:r>
+        <w:rPr>
+          <w:rFonts w:ascii="Times New Roman" w:hAnsi="Times New Roman" w:cs="Times New Roman"/>
+          <w:sz w:val="28"/>
+          <w:szCs w:val="28"/>
+        </w:rPr>
+        <w:t xml:space="preserve"> </w:t>
       </w:r>
     </w:p>
     <w:p>
@@ -3425,6 +3447,14 @@
           <w:sz w:val="28"/>
           <w:szCs w:val="28"/>
         </w:rPr>
+        <w:t xml:space="preserve"> implementation will occur</w:t>
+      </w:r>
+      <w:r>
+        <w:rPr>
+          <w:rFonts w:ascii="Times New Roman" w:hAnsi="Times New Roman" w:cs="Times New Roman"/>
+          <w:sz w:val="28"/>
+          <w:szCs w:val="28"/>
+        </w:rPr>
         <w:t>.</w:t>
       </w:r>
     </w:p>
@@ -3496,7 +3526,23 @@
           <w:sz w:val="28"/>
           <w:szCs w:val="28"/>
         </w:rPr>
-        <w:t xml:space="preserve">The purpose of this diagram is to describe the sequence </w:t>
+        <w:t xml:space="preserve">The purpose of </w:t>
+      </w:r>
+      <w:r>
+        <w:rPr>
+          <w:rFonts w:ascii="Times New Roman" w:hAnsi="Times New Roman" w:cs="Times New Roman"/>
+          <w:sz w:val="28"/>
+          <w:szCs w:val="28"/>
+        </w:rPr>
+        <w:t>the sequence</w:t>
+      </w:r>
+      <w:r>
+        <w:rPr>
+          <w:rFonts w:ascii="Times New Roman" w:hAnsi="Times New Roman" w:cs="Times New Roman"/>
+          <w:sz w:val="28"/>
+          <w:szCs w:val="28"/>
+        </w:rPr>
+        <w:t xml:space="preserve"> diagram is to describe the sequence </w:t>
       </w:r>
       <w:r>
         <w:rPr>
@@ -3592,7 +3638,7 @@
           <w:sz w:val="28"/>
           <w:szCs w:val="28"/>
         </w:rPr>
-        <w:t xml:space="preserve">outlines the </w:t>
+        <w:t>outlines the</w:t>
       </w:r>
       <w:r>
         <w:rPr>
@@ -3836,7 +3882,105 @@
           <w:sz w:val="28"/>
           <w:szCs w:val="28"/>
         </w:rPr>
-        <w:t xml:space="preserve"> The user will load the data, input the frame rate, input the width of the Image, Run the data, and fine-tune the location of the needle if needed.  Then the output will show the real time measurements in an excel sheet.</w:t>
+        <w:t xml:space="preserve"> The user will load the data, input the fram</w:t>
+      </w:r>
+      <w:r>
+        <w:rPr>
+          <w:rFonts w:ascii="Times New Roman" w:hAnsi="Times New Roman" w:cs="Times New Roman"/>
+          <w:sz w:val="28"/>
+          <w:szCs w:val="28"/>
+        </w:rPr>
+        <w:t>e rate, input the width of the i</w:t>
+      </w:r>
+      <w:r>
+        <w:rPr>
+          <w:rFonts w:ascii="Times New Roman" w:hAnsi="Times New Roman" w:cs="Times New Roman"/>
+          <w:sz w:val="28"/>
+          <w:szCs w:val="28"/>
+        </w:rPr>
+        <w:t xml:space="preserve">mage, </w:t>
+      </w:r>
+      <w:r>
+        <w:rPr>
+          <w:rFonts w:ascii="Times New Roman" w:hAnsi="Times New Roman" w:cs="Times New Roman"/>
+          <w:sz w:val="28"/>
+          <w:szCs w:val="28"/>
+        </w:rPr>
+        <w:t>r</w:t>
+      </w:r>
+      <w:r>
+        <w:rPr>
+          <w:rFonts w:ascii="Times New Roman" w:hAnsi="Times New Roman" w:cs="Times New Roman"/>
+          <w:sz w:val="28"/>
+          <w:szCs w:val="28"/>
+        </w:rPr>
+        <w:t xml:space="preserve">un the </w:t>
+      </w:r>
+      <w:r>
+        <w:rPr>
+          <w:rFonts w:ascii="Times New Roman" w:hAnsi="Times New Roman" w:cs="Times New Roman"/>
+          <w:sz w:val="28"/>
+          <w:szCs w:val="28"/>
+        </w:rPr>
+        <w:t>process</w:t>
+      </w:r>
+      <w:r>
+        <w:rPr>
+          <w:rFonts w:ascii="Times New Roman" w:hAnsi="Times New Roman" w:cs="Times New Roman"/>
+          <w:sz w:val="28"/>
+          <w:szCs w:val="28"/>
+        </w:rPr>
+        <w:t xml:space="preserve">, and fine-tune the location of the needle if needed.  </w:t>
+      </w:r>
+      <w:r>
+        <w:rPr>
+          <w:rFonts w:ascii="Times New Roman" w:hAnsi="Times New Roman" w:cs="Times New Roman"/>
+          <w:sz w:val="28"/>
+          <w:szCs w:val="28"/>
+        </w:rPr>
+        <w:t xml:space="preserve">The output will then </w:t>
+      </w:r>
+      <w:r>
+        <w:rPr>
+          <w:rFonts w:ascii="Times New Roman" w:hAnsi="Times New Roman" w:cs="Times New Roman"/>
+          <w:sz w:val="28"/>
+          <w:szCs w:val="28"/>
+        </w:rPr>
+        <w:t>show th</w:t>
+      </w:r>
+      <w:r>
+        <w:rPr>
+          <w:rFonts w:ascii="Times New Roman" w:hAnsi="Times New Roman" w:cs="Times New Roman"/>
+          <w:sz w:val="28"/>
+          <w:szCs w:val="28"/>
+        </w:rPr>
+        <w:t>e real time measurements in an E</w:t>
+      </w:r>
+      <w:r>
+        <w:rPr>
+          <w:rFonts w:ascii="Times New Roman" w:hAnsi="Times New Roman" w:cs="Times New Roman"/>
+          <w:sz w:val="28"/>
+          <w:szCs w:val="28"/>
+        </w:rPr>
+        <w:t xml:space="preserve">xcel </w:t>
+      </w:r>
+      <w:r>
+        <w:rPr>
+          <w:rFonts w:ascii="Times New Roman" w:hAnsi="Times New Roman" w:cs="Times New Roman"/>
+          <w:sz w:val="28"/>
+          <w:szCs w:val="28"/>
+        </w:rPr>
+        <w:t>output file</w:t>
+      </w:r>
+      <w:bookmarkStart w:id="0" w:name="_GoBack"/>
+      <w:bookmarkEnd w:id="0"/>
+      <w:r>
+        <w:rPr>
+          <w:rFonts w:ascii="Times New Roman" w:hAnsi="Times New Roman" w:cs="Times New Roman"/>
+          <w:sz w:val="28"/>
+          <w:szCs w:val="28"/>
+        </w:rPr>
+        <w:t>.</w:t>
       </w:r>
     </w:p>
     <w:p>
@@ -3875,10 +4019,10 @@
                     </pic:cNvPicPr>
                   </pic:nvPicPr>
                   <pic:blipFill>
-                    <a:blip r:embed="rId10">
+                    <a:blip r:embed="rId11">
                       <a:extLst>
                         <a:ext uri="{28A0092B-C50C-407E-A947-70E740481C1C}">
-                          <a14:useLocalDpi xmlns:a14="http://schemas.microsoft.com/office/drawing/2010/main" xmlns:wps="http://schemas.microsoft.com/office/word/2010/wordprocessingShape" xmlns:wpi="http://schemas.microsoft.com/office/word/2010/wordprocessingInk" xmlns:wpg="http://schemas.microsoft.com/office/word/2010/wordprocessingGroup" xmlns:w14="http://schemas.microsoft.com/office/word/2010/wordml" xmlns:w="http://schemas.openxmlformats.org/wordprocessingml/2006/main" xmlns:w10="urn:schemas-microsoft-com:office:word" xmlns:wp14="http://schemas.microsoft.com/office/word/2010/wordprocessingDrawing" xmlns:v="urn:schemas-microsoft-com:vml" xmlns:o="urn:schemas-microsoft-com:office:office" xmlns:mv="urn:schemas-microsoft-com:mac:vml" xmlns:mc="http://schemas.openxmlformats.org/markup-compatibility/2006" xmlns:mo="http://schemas.microsoft.com/office/mac/office/2008/main" xmlns:wpc="http://schemas.microsoft.com/office/word/2010/wordprocessingCanvas" xmlns="" val="0"/>
+                          <a14:useLocalDpi xmlns:a14="http://schemas.microsoft.com/office/drawing/2010/main" val="0"/>
                         </a:ext>
                       </a:extLst>
                     </a:blip>
@@ -3919,13 +4063,23 @@
           <w:szCs w:val="28"/>
         </w:rPr>
       </w:pPr>
-      <w:r>
-        <w:rPr>
-          <w:rFonts w:ascii="Times New Roman" w:hAnsi="Times New Roman" w:cs="Times New Roman"/>
-          <w:sz w:val="28"/>
-          <w:szCs w:val="28"/>
-        </w:rPr>
-        <w:t>Figure 2. Use Case Diagram of the Image Processing Project</w:t>
+      <w:proofErr w:type="gramStart"/>
+      <w:r>
+        <w:rPr>
+          <w:rFonts w:ascii="Times New Roman" w:hAnsi="Times New Roman" w:cs="Times New Roman"/>
+          <w:sz w:val="28"/>
+          <w:szCs w:val="28"/>
+        </w:rPr>
+        <w:t>Figure 2.</w:t>
+      </w:r>
+      <w:proofErr w:type="gramEnd"/>
+      <w:r>
+        <w:rPr>
+          <w:rFonts w:ascii="Times New Roman" w:hAnsi="Times New Roman" w:cs="Times New Roman"/>
+          <w:sz w:val="28"/>
+          <w:szCs w:val="28"/>
+        </w:rPr>
+        <w:t xml:space="preserve"> Use Case Diagram of the Image Processing Project</w:t>
       </w:r>
     </w:p>
     <w:p>
@@ -4000,7 +4154,7 @@
       <w:tblPr>
         <w:tblStyle w:val="TableGrid"/>
         <w:tblW w:w="0" w:type="auto"/>
-        <w:tblLook w:val="04A0"/>
+        <w:tblLook w:val="04A0" w:firstRow="1" w:lastRow="0" w:firstColumn="1" w:lastColumn="0" w:noHBand="0" w:noVBand="1"/>
       </w:tblPr>
       <w:tblGrid>
         <w:gridCol w:w="2718"/>
@@ -4263,8 +4417,6 @@
         </w:rPr>
         <w:t>7</w:t>
       </w:r>
-      <w:bookmarkStart w:id="0" w:name="_GoBack"/>
-      <w:bookmarkEnd w:id="0"/>
       <w:r>
         <w:rPr>
           <w:rFonts w:ascii="Times New Roman" w:hAnsi="Times New Roman" w:cs="Times New Roman"/>
@@ -4447,10 +4599,10 @@
                     </pic:cNvPicPr>
                   </pic:nvPicPr>
                   <pic:blipFill>
-                    <a:blip r:embed="rId11">
+                    <a:blip r:embed="rId12">
                       <a:extLst>
                         <a:ext uri="{28A0092B-C50C-407E-A947-70E740481C1C}">
-                          <a14:useLocalDpi xmlns:a14="http://schemas.microsoft.com/office/drawing/2010/main" xmlns:wps="http://schemas.microsoft.com/office/word/2010/wordprocessingShape" xmlns:wpi="http://schemas.microsoft.com/office/word/2010/wordprocessingInk" xmlns:wpg="http://schemas.microsoft.com/office/word/2010/wordprocessingGroup" xmlns:w14="http://schemas.microsoft.com/office/word/2010/wordml" xmlns:w="http://schemas.openxmlformats.org/wordprocessingml/2006/main" xmlns:w10="urn:schemas-microsoft-com:office:word" xmlns:wp14="http://schemas.microsoft.com/office/word/2010/wordprocessingDrawing" xmlns:v="urn:schemas-microsoft-com:vml" xmlns:o="urn:schemas-microsoft-com:office:office" xmlns:mv="urn:schemas-microsoft-com:mac:vml" xmlns:mc="http://schemas.openxmlformats.org/markup-compatibility/2006" xmlns:mo="http://schemas.microsoft.com/office/mac/office/2008/main" xmlns:wpc="http://schemas.microsoft.com/office/word/2010/wordprocessingCanvas" xmlns="" val="0"/>
+                          <a14:useLocalDpi xmlns:a14="http://schemas.microsoft.com/office/drawing/2010/main" val="0"/>
                         </a:ext>
                       </a:extLst>
                     </a:blip>
@@ -4530,10 +4682,10 @@
                     </pic:cNvPicPr>
                   </pic:nvPicPr>
                   <pic:blipFill>
-                    <a:blip r:embed="rId12">
+                    <a:blip r:embed="rId13">
                       <a:extLst>
                         <a:ext uri="{28A0092B-C50C-407E-A947-70E740481C1C}">
-                          <a14:useLocalDpi xmlns:a14="http://schemas.microsoft.com/office/drawing/2010/main" xmlns:wps="http://schemas.microsoft.com/office/word/2010/wordprocessingShape" xmlns:wpi="http://schemas.microsoft.com/office/word/2010/wordprocessingInk" xmlns:wpg="http://schemas.microsoft.com/office/word/2010/wordprocessingGroup" xmlns:w14="http://schemas.microsoft.com/office/word/2010/wordml" xmlns:w="http://schemas.openxmlformats.org/wordprocessingml/2006/main" xmlns:w10="urn:schemas-microsoft-com:office:word" xmlns:wp14="http://schemas.microsoft.com/office/word/2010/wordprocessingDrawing" xmlns:v="urn:schemas-microsoft-com:vml" xmlns:o="urn:schemas-microsoft-com:office:office" xmlns:mv="urn:schemas-microsoft-com:mac:vml" xmlns:mc="http://schemas.openxmlformats.org/markup-compatibility/2006" xmlns:mo="http://schemas.microsoft.com/office/mac/office/2008/main" xmlns:wpc="http://schemas.microsoft.com/office/word/2010/wordprocessingCanvas" xmlns="" val="0"/>
+                          <a14:useLocalDpi xmlns:a14="http://schemas.microsoft.com/office/drawing/2010/main" val="0"/>
                         </a:ext>
                       </a:extLst>
                     </a:blip>
@@ -4686,10 +4838,10 @@
                     </pic:cNvPicPr>
                   </pic:nvPicPr>
                   <pic:blipFill>
-                    <a:blip r:embed="rId13">
+                    <a:blip r:embed="rId14">
                       <a:extLst>
                         <a:ext uri="{28A0092B-C50C-407E-A947-70E740481C1C}">
-                          <a14:useLocalDpi xmlns:a14="http://schemas.microsoft.com/office/drawing/2010/main" xmlns:wps="http://schemas.microsoft.com/office/word/2010/wordprocessingShape" xmlns:wpi="http://schemas.microsoft.com/office/word/2010/wordprocessingInk" xmlns:wpg="http://schemas.microsoft.com/office/word/2010/wordprocessingGroup" xmlns:w14="http://schemas.microsoft.com/office/word/2010/wordml" xmlns:w="http://schemas.openxmlformats.org/wordprocessingml/2006/main" xmlns:w10="urn:schemas-microsoft-com:office:word" xmlns:wp14="http://schemas.microsoft.com/office/word/2010/wordprocessingDrawing" xmlns:v="urn:schemas-microsoft-com:vml" xmlns:o="urn:schemas-microsoft-com:office:office" xmlns:mv="urn:schemas-microsoft-com:mac:vml" xmlns:mc="http://schemas.openxmlformats.org/markup-compatibility/2006" xmlns:mo="http://schemas.microsoft.com/office/mac/office/2008/main" xmlns:wpc="http://schemas.microsoft.com/office/word/2010/wordprocessingCanvas" xmlns="" val="0"/>
+                          <a14:useLocalDpi xmlns:a14="http://schemas.microsoft.com/office/drawing/2010/main" val="0"/>
                         </a:ext>
                       </a:extLst>
                     </a:blip>
@@ -4719,8 +4871,8 @@
       </w:r>
     </w:p>
     <w:sectPr>
-      <w:headerReference w:type="default" r:id="rId14"/>
-      <w:footerReference w:type="default" r:id="rId15"/>
+      <w:headerReference w:type="default" r:id="rId15"/>
+      <w:footerReference w:type="default" r:id="rId16"/>
       <w:pgSz w:w="12240" w:h="15840"/>
       <w:pgMar w:top="1440" w:right="1440" w:bottom="1440" w:left="1440" w:header="720" w:footer="720" w:gutter="0"/>
       <w:pgNumType w:start="0"/>
@@ -4733,7 +4885,7 @@
 </file>
 
 <file path=word/endnotes.xml><?xml version="1.0" encoding="utf-8"?>
-<w:endnotes xmlns:ve="http://schemas.openxmlformats.org/markup-compatibility/2006" xmlns:o="urn:schemas-microsoft-com:office:office" xmlns:r="http://schemas.openxmlformats.org/officeDocument/2006/relationships" xmlns:m="http://schemas.openxmlformats.org/officeDocument/2006/math" xmlns:v="urn:schemas-microsoft-com:vml" xmlns:wp="http://schemas.openxmlformats.org/drawingml/2006/wordprocessingDrawing" xmlns:w10="urn:schemas-microsoft-com:office:word" xmlns:w="http://schemas.openxmlformats.org/wordprocessingml/2006/main" xmlns:wne="http://schemas.microsoft.com/office/word/2006/wordml">
+<w:endnotes xmlns:wpc="http://schemas.microsoft.com/office/word/2010/wordprocessingCanvas" xmlns:mc="http://schemas.openxmlformats.org/markup-compatibility/2006" xmlns:o="urn:schemas-microsoft-com:office:office" xmlns:r="http://schemas.openxmlformats.org/officeDocument/2006/relationships" xmlns:m="http://schemas.openxmlformats.org/officeDocument/2006/math" xmlns:v="urn:schemas-microsoft-com:vml" xmlns:wp14="http://schemas.microsoft.com/office/word/2010/wordprocessingDrawing" xmlns:wp="http://schemas.openxmlformats.org/drawingml/2006/wordprocessingDrawing" xmlns:w10="urn:schemas-microsoft-com:office:word" xmlns:w="http://schemas.openxmlformats.org/wordprocessingml/2006/main" xmlns:w14="http://schemas.microsoft.com/office/word/2010/wordml" xmlns:wpg="http://schemas.microsoft.com/office/word/2010/wordprocessingGroup" xmlns:wpi="http://schemas.microsoft.com/office/word/2010/wordprocessingInk" xmlns:wne="http://schemas.microsoft.com/office/word/2006/wordml" xmlns:wps="http://schemas.microsoft.com/office/word/2010/wordprocessingShape" mc:Ignorable="w14 wp14">
   <w:endnote w:type="separator" w:id="-1">
     <w:p>
       <w:r>
@@ -4752,7 +4904,7 @@
 </file>
 
 <file path=word/footer1.xml><?xml version="1.0" encoding="utf-8"?>
-<w:ftr xmlns:ve="http://schemas.openxmlformats.org/markup-compatibility/2006" xmlns:o="urn:schemas-microsoft-com:office:office" xmlns:r="http://schemas.openxmlformats.org/officeDocument/2006/relationships" xmlns:m="http://schemas.openxmlformats.org/officeDocument/2006/math" xmlns:v="urn:schemas-microsoft-com:vml" xmlns:wp="http://schemas.openxmlformats.org/drawingml/2006/wordprocessingDrawing" xmlns:w10="urn:schemas-microsoft-com:office:word" xmlns:w="http://schemas.openxmlformats.org/wordprocessingml/2006/main" xmlns:wne="http://schemas.microsoft.com/office/word/2006/wordml">
+<w:ftr xmlns:wpc="http://schemas.microsoft.com/office/word/2010/wordprocessingCanvas" xmlns:mc="http://schemas.openxmlformats.org/markup-compatibility/2006" xmlns:o="urn:schemas-microsoft-com:office:office" xmlns:r="http://schemas.openxmlformats.org/officeDocument/2006/relationships" xmlns:m="http://schemas.openxmlformats.org/officeDocument/2006/math" xmlns:v="urn:schemas-microsoft-com:vml" xmlns:wp14="http://schemas.microsoft.com/office/word/2010/wordprocessingDrawing" xmlns:wp="http://schemas.openxmlformats.org/drawingml/2006/wordprocessingDrawing" xmlns:w10="urn:schemas-microsoft-com:office:word" xmlns:w="http://schemas.openxmlformats.org/wordprocessingml/2006/main" xmlns:w14="http://schemas.microsoft.com/office/word/2010/wordml" xmlns:wpg="http://schemas.microsoft.com/office/word/2010/wordprocessingGroup" xmlns:wpi="http://schemas.microsoft.com/office/word/2010/wordprocessingInk" xmlns:wne="http://schemas.microsoft.com/office/word/2006/wordml" xmlns:wps="http://schemas.microsoft.com/office/word/2010/wordprocessingShape" mc:Ignorable="w14 wp14">
   <w:sdt>
     <w:sdtPr>
       <w:id w:val="6640167"/>
@@ -4761,20 +4913,34 @@
         <w:docPartUnique/>
       </w:docPartObj>
     </w:sdtPr>
+    <w:sdtEndPr/>
     <w:sdtContent>
       <w:p>
         <w:pPr>
           <w:pStyle w:val="Footer"/>
           <w:jc w:val="center"/>
         </w:pPr>
-        <w:fldSimple w:instr=" PAGE   \* MERGEFORMAT ">
-          <w:r>
-            <w:rPr>
-              <w:noProof/>
-            </w:rPr>
-            <w:t>4</w:t>
-          </w:r>
-        </w:fldSimple>
+        <w:r>
+          <w:fldChar w:fldCharType="begin"/>
+        </w:r>
+        <w:r>
+          <w:instrText xml:space="preserve"> PAGE   \* MERGEFORMAT </w:instrText>
+        </w:r>
+        <w:r>
+          <w:fldChar w:fldCharType="separate"/>
+        </w:r>
+        <w:r>
+          <w:rPr>
+            <w:noProof/>
+          </w:rPr>
+          <w:t>1</w:t>
+        </w:r>
+        <w:r>
+          <w:rPr>
+            <w:noProof/>
+          </w:rPr>
+          <w:fldChar w:fldCharType="end"/>
+        </w:r>
       </w:p>
     </w:sdtContent>
   </w:sdt>
@@ -4787,7 +4953,7 @@
 </file>
 
 <file path=word/footnotes.xml><?xml version="1.0" encoding="utf-8"?>
-<w:footnotes xmlns:ve="http://schemas.openxmlformats.org/markup-compatibility/2006" xmlns:o="urn:schemas-microsoft-com:office:office" xmlns:r="http://schemas.openxmlformats.org/officeDocument/2006/relationships" xmlns:m="http://schemas.openxmlformats.org/officeDocument/2006/math" xmlns:v="urn:schemas-microsoft-com:vml" xmlns:wp="http://schemas.openxmlformats.org/drawingml/2006/wordprocessingDrawing" xmlns:w10="urn:schemas-microsoft-com:office:word" xmlns:w="http://schemas.openxmlformats.org/wordprocessingml/2006/main" xmlns:wne="http://schemas.microsoft.com/office/word/2006/wordml">
+<w:footnotes xmlns:wpc="http://schemas.microsoft.com/office/word/2010/wordprocessingCanvas" xmlns:mc="http://schemas.openxmlformats.org/markup-compatibility/2006" xmlns:o="urn:schemas-microsoft-com:office:office" xmlns:r="http://schemas.openxmlformats.org/officeDocument/2006/relationships" xmlns:m="http://schemas.openxmlformats.org/officeDocument/2006/math" xmlns:v="urn:schemas-microsoft-com:vml" xmlns:wp14="http://schemas.microsoft.com/office/word/2010/wordprocessingDrawing" xmlns:wp="http://schemas.openxmlformats.org/drawingml/2006/wordprocessingDrawing" xmlns:w10="urn:schemas-microsoft-com:office:word" xmlns:w="http://schemas.openxmlformats.org/wordprocessingml/2006/main" xmlns:w14="http://schemas.microsoft.com/office/word/2010/wordml" xmlns:wpg="http://schemas.microsoft.com/office/word/2010/wordprocessingGroup" xmlns:wpi="http://schemas.microsoft.com/office/word/2010/wordprocessingInk" xmlns:wne="http://schemas.microsoft.com/office/word/2006/wordml" xmlns:wps="http://schemas.microsoft.com/office/word/2010/wordprocessingShape" mc:Ignorable="w14 wp14">
   <w:footnote w:type="separator" w:id="-1">
     <w:p>
       <w:r>
@@ -4806,12 +4972,12 @@
 </file>
 
 <file path=word/header1.xml><?xml version="1.0" encoding="utf-8"?>
-<w:hdr xmlns:ve="http://schemas.openxmlformats.org/markup-compatibility/2006" xmlns:o="urn:schemas-microsoft-com:office:office" xmlns:r="http://schemas.openxmlformats.org/officeDocument/2006/relationships" xmlns:m="http://schemas.openxmlformats.org/officeDocument/2006/math" xmlns:v="urn:schemas-microsoft-com:vml" xmlns:wp="http://schemas.openxmlformats.org/drawingml/2006/wordprocessingDrawing" xmlns:w10="urn:schemas-microsoft-com:office:word" xmlns:w="http://schemas.openxmlformats.org/wordprocessingml/2006/main" xmlns:wne="http://schemas.microsoft.com/office/word/2006/wordml">
+<w:hdr xmlns:wpc="http://schemas.microsoft.com/office/word/2010/wordprocessingCanvas" xmlns:mc="http://schemas.openxmlformats.org/markup-compatibility/2006" xmlns:o="urn:schemas-microsoft-com:office:office" xmlns:r="http://schemas.openxmlformats.org/officeDocument/2006/relationships" xmlns:m="http://schemas.openxmlformats.org/officeDocument/2006/math" xmlns:v="urn:schemas-microsoft-com:vml" xmlns:wp14="http://schemas.microsoft.com/office/word/2010/wordprocessingDrawing" xmlns:wp="http://schemas.openxmlformats.org/drawingml/2006/wordprocessingDrawing" xmlns:w10="urn:schemas-microsoft-com:office:word" xmlns:w="http://schemas.openxmlformats.org/wordprocessingml/2006/main" xmlns:w14="http://schemas.microsoft.com/office/word/2010/wordml" xmlns:wpg="http://schemas.microsoft.com/office/word/2010/wordprocessingGroup" xmlns:wpi="http://schemas.microsoft.com/office/word/2010/wordprocessingInk" xmlns:wne="http://schemas.microsoft.com/office/word/2006/wordml" xmlns:wps="http://schemas.microsoft.com/office/word/2010/wordprocessingShape" mc:Ignorable="w14 wp14">
   <w:tbl>
     <w:tblPr>
       <w:tblW w:w="5000" w:type="pct"/>
       <w:tblInd w:w="1152" w:type="dxa"/>
-      <w:tblLook w:val="01E0"/>
+      <w:tblLook w:val="01E0" w:firstRow="1" w:lastRow="1" w:firstColumn="1" w:lastColumn="1" w:noHBand="0" w:noVBand="0"/>
     </w:tblPr>
     <w:tblGrid>
       <w:gridCol w:w="8424"/>
@@ -4936,7 +5102,7 @@
               <w:rFonts w:ascii="Calibri" w:hAnsi="Calibri"/>
               <w:noProof/>
             </w:rPr>
-            <w:t>4</w:t>
+            <w:t>1</w:t>
           </w:r>
           <w:r>
             <w:rPr>
@@ -4968,7 +5134,7 @@
 </file>
 
 <file path=word/numbering.xml><?xml version="1.0" encoding="utf-8"?>
-<w:numbering xmlns:ve="http://schemas.openxmlformats.org/markup-compatibility/2006" xmlns:o="urn:schemas-microsoft-com:office:office" xmlns:r="http://schemas.openxmlformats.org/officeDocument/2006/relationships" xmlns:m="http://schemas.openxmlformats.org/officeDocument/2006/math" xmlns:v="urn:schemas-microsoft-com:vml" xmlns:wp="http://schemas.openxmlformats.org/drawingml/2006/wordprocessingDrawing" xmlns:w10="urn:schemas-microsoft-com:office:word" xmlns:w="http://schemas.openxmlformats.org/wordprocessingml/2006/main" xmlns:wne="http://schemas.microsoft.com/office/word/2006/wordml">
+<w:numbering xmlns:wpc="http://schemas.microsoft.com/office/word/2010/wordprocessingCanvas" xmlns:mc="http://schemas.openxmlformats.org/markup-compatibility/2006" xmlns:o="urn:schemas-microsoft-com:office:office" xmlns:r="http://schemas.openxmlformats.org/officeDocument/2006/relationships" xmlns:m="http://schemas.openxmlformats.org/officeDocument/2006/math" xmlns:v="urn:schemas-microsoft-com:vml" xmlns:wp14="http://schemas.microsoft.com/office/word/2010/wordprocessingDrawing" xmlns:wp="http://schemas.openxmlformats.org/drawingml/2006/wordprocessingDrawing" xmlns:w10="urn:schemas-microsoft-com:office:word" xmlns:w="http://schemas.openxmlformats.org/wordprocessingml/2006/main" xmlns:w14="http://schemas.microsoft.com/office/word/2010/wordml" xmlns:wpg="http://schemas.microsoft.com/office/word/2010/wordprocessingGroup" xmlns:wpi="http://schemas.microsoft.com/office/word/2010/wordprocessingInk" xmlns:wne="http://schemas.microsoft.com/office/word/2006/wordml" xmlns:wps="http://schemas.microsoft.com/office/word/2010/wordprocessingShape" mc:Ignorable="w14 wp14">
   <w:abstractNum w:abstractNumId="0">
     <w:nsid w:val="2346680B"/>
     <w:multiLevelType w:val="multilevel"/>
@@ -6303,7 +6469,7 @@
 </file>
 
 <file path=word/styles.xml><?xml version="1.0" encoding="utf-8"?>
-<w:styles xmlns:r="http://schemas.openxmlformats.org/officeDocument/2006/relationships" xmlns:w="http://schemas.openxmlformats.org/wordprocessingml/2006/main">
+<w:styles xmlns:mc="http://schemas.openxmlformats.org/markup-compatibility/2006" xmlns:r="http://schemas.openxmlformats.org/officeDocument/2006/relationships" xmlns:w="http://schemas.openxmlformats.org/wordprocessingml/2006/main" xmlns:w14="http://schemas.microsoft.com/office/word/2010/wordml" mc:Ignorable="w14">
   <w:docDefaults>
     <w:rPrDefault>
       <w:rPr>
@@ -6474,7 +6640,6 @@
     <w:uiPriority w:val="99"/>
     <w:semiHidden/>
     <w:unhideWhenUsed/>
-    <w:qFormat/>
     <w:tblPr>
       <w:tblInd w:w="0" w:type="dxa"/>
       <w:tblCellMar>
@@ -6682,7 +6847,7 @@
 </file>
 
 <file path=word/stylesWithEffects.xml><?xml version="1.0" encoding="utf-8"?>
-<w:styles xmlns:wpc="http://schemas.microsoft.com/office/word/2010/wordprocessingCanvas" xmlns:mo="http://schemas.microsoft.com/office/mac/office/2008/main" xmlns:mc="http://schemas.openxmlformats.org/markup-compatibility/2006" xmlns:mv="urn:schemas-microsoft-com:mac:vml" xmlns:o="urn:schemas-microsoft-com:office:office" xmlns:r="http://schemas.openxmlformats.org/officeDocument/2006/relationships" xmlns:m="http://schemas.openxmlformats.org/officeDocument/2006/math" xmlns:v="urn:schemas-microsoft-com:vml" xmlns:wp14="http://schemas.microsoft.com/office/word/2010/wordprocessingDrawing" xmlns:wp="http://schemas.openxmlformats.org/drawingml/2006/wordprocessingDrawing" xmlns:w10="urn:schemas-microsoft-com:office:word" xmlns:w="http://schemas.openxmlformats.org/wordprocessingml/2006/main" xmlns:w14="http://schemas.microsoft.com/office/word/2010/wordml" xmlns:wpg="http://schemas.microsoft.com/office/word/2010/wordprocessingGroup" xmlns:wpi="http://schemas.microsoft.com/office/word/2010/wordprocessingInk" xmlns:wne="http://schemas.microsoft.com/office/word/2006/wordml" xmlns:wps="http://schemas.microsoft.com/office/word/2010/wordprocessingShape" mc:Ignorable="w14 wp14">
+<w:styles xmlns:wpc="http://schemas.microsoft.com/office/word/2010/wordprocessingCanvas" xmlns:mc="http://schemas.openxmlformats.org/markup-compatibility/2006" xmlns:o="urn:schemas-microsoft-com:office:office" xmlns:r="http://schemas.openxmlformats.org/officeDocument/2006/relationships" xmlns:m="http://schemas.openxmlformats.org/officeDocument/2006/math" xmlns:v="urn:schemas-microsoft-com:vml" xmlns:wp14="http://schemas.microsoft.com/office/word/2010/wordprocessingDrawing" xmlns:wp="http://schemas.openxmlformats.org/drawingml/2006/wordprocessingDrawing" xmlns:w10="urn:schemas-microsoft-com:office:word" xmlns:w="http://schemas.openxmlformats.org/wordprocessingml/2006/main" xmlns:w14="http://schemas.microsoft.com/office/word/2010/wordml" xmlns:wpg="http://schemas.microsoft.com/office/word/2010/wordprocessingGroup" xmlns:wpi="http://schemas.microsoft.com/office/word/2010/wordprocessingInk" xmlns:wne="http://schemas.microsoft.com/office/word/2006/wordml" xmlns:wps="http://schemas.microsoft.com/office/word/2010/wordprocessingShape" mc:Ignorable="w14 wp14">
   <w:docDefaults>
     <w:rPrDefault>
       <w:rPr>
@@ -6698,7 +6863,7 @@
       </w:pPr>
     </w:pPrDefault>
   </w:docDefaults>
-  <w:latentStyles w:defLockedState="0" w:defUIPriority="99" w:defSemiHidden="1" w:defUnhideWhenUsed="1" w:defQFormat="0" w:count="276">
+  <w:latentStyles w:defLockedState="0" w:defUIPriority="99" w:defSemiHidden="1" w:defUnhideWhenUsed="1" w:defQFormat="0" w:count="267">
     <w:lsdException w:name="Normal" w:semiHidden="0" w:uiPriority="0" w:unhideWhenUsed="0" w:qFormat="1"/>
     <w:lsdException w:name="heading 1" w:semiHidden="0" w:uiPriority="9" w:unhideWhenUsed="0" w:qFormat="1"/>
     <w:lsdException w:name="heading 2" w:uiPriority="9" w:qFormat="1"/>
@@ -6725,15 +6890,6 @@
     <w:lsdException w:name="Strong" w:semiHidden="0" w:uiPriority="22" w:unhideWhenUsed="0" w:qFormat="1"/>
     <w:lsdException w:name="Emphasis" w:semiHidden="0" w:uiPriority="20" w:unhideWhenUsed="0" w:qFormat="1"/>
     <w:lsdException w:name="Table Grid" w:semiHidden="0" w:uiPriority="59" w:unhideWhenUsed="0"/>
-    <w:lsdException w:name="Note Level 1" w:semiHidden="0" w:unhideWhenUsed="0"/>
-    <w:lsdException w:name="Note Level 2" w:semiHidden="0" w:unhideWhenUsed="0"/>
-    <w:lsdException w:name="Note Level 3" w:semiHidden="0" w:unhideWhenUsed="0"/>
-    <w:lsdException w:name="Note Level 4" w:semiHidden="0" w:unhideWhenUsed="0"/>
-    <w:lsdException w:name="Note Level 5" w:semiHidden="0" w:unhideWhenUsed="0"/>
-    <w:lsdException w:name="Note Level 6" w:semiHidden="0" w:unhideWhenUsed="0"/>
-    <w:lsdException w:name="Note Level 7" w:semiHidden="0" w:unhideWhenUsed="0"/>
-    <w:lsdException w:name="Note Level 8" w:semiHidden="0" w:unhideWhenUsed="0"/>
-    <w:lsdException w:name="Note Level 9" w:semiHidden="0" w:unhideWhenUsed="0"/>
     <w:lsdException w:name="Placeholder Text" w:unhideWhenUsed="0"/>
     <w:lsdException w:name="No Spacing" w:semiHidden="0" w:uiPriority="1" w:unhideWhenUsed="0" w:qFormat="1"/>
     <w:lsdException w:name="Light Shading" w:semiHidden="0" w:uiPriority="60" w:unhideWhenUsed="0"/>
@@ -7356,7 +7512,7 @@
 </file>
 
 <file path=customXml/itemProps1.xml><?xml version="1.0" encoding="utf-8"?>
-<ds:datastoreItem xmlns:ds="http://schemas.openxmlformats.org/officeDocument/2006/customXml" ds:itemID="{C6625A8E-7075-4FBD-9891-600CF6BE25F5}">
+<ds:datastoreItem xmlns:ds="http://schemas.openxmlformats.org/officeDocument/2006/customXml" ds:itemID="{F461E9F3-7146-467F-80CA-935453A1472A}">
   <ds:schemaRefs>
     <ds:schemaRef ds:uri="http://schemas.openxmlformats.org/officeDocument/2006/bibliography"/>
   </ds:schemaRefs>

</xml_diff>